<commit_message>
Added CDR Queue Factory
git-tfs-id: [http://developmentvlan:8585/tfs/vanrise.collection]$/;C20533
</commit_message>
<xml_diff>
--- a/TOneV2/Documents/CDR Structure and Related Processes.docx
+++ b/TOneV2/Documents/CDR Structure and Related Processes.docx
@@ -6197,8 +6197,6 @@
             <w:r>
               <w:t xml:space="preserve">, </w:t>
             </w:r>
-            <w:bookmarkStart w:id="14" w:name="_GoBack"/>
-            <w:bookmarkEnd w:id="14"/>
             <w:r>
               <w:t>Pricing</w:t>
             </w:r>
@@ -6460,11 +6458,11 @@
       <w:pPr>
         <w:pStyle w:val="Heading3"/>
       </w:pPr>
-      <w:bookmarkStart w:id="15" w:name="_Toc409441509"/>
+      <w:bookmarkStart w:id="14" w:name="_Toc409441509"/>
       <w:r>
         <w:t>Repricing Process</w:t>
       </w:r>
-      <w:bookmarkEnd w:id="15"/>
+      <w:bookmarkEnd w:id="14"/>
     </w:p>
     <w:p>
       <w:r>
@@ -6971,11 +6969,11 @@
       <w:pPr>
         <w:pStyle w:val="Heading2"/>
       </w:pPr>
-      <w:bookmarkStart w:id="16" w:name="_Toc409441510"/>
+      <w:bookmarkStart w:id="15" w:name="_Toc409441510"/>
       <w:r>
         <w:t>Loading Big Configuration Data</w:t>
       </w:r>
-      <w:bookmarkEnd w:id="16"/>
+      <w:bookmarkEnd w:id="15"/>
     </w:p>
     <w:p>
       <w:r>
@@ -7118,11 +7116,11 @@
       <w:pPr>
         <w:pStyle w:val="Heading2"/>
       </w:pPr>
-      <w:bookmarkStart w:id="17" w:name="_Toc409441511"/>
+      <w:bookmarkStart w:id="16" w:name="_Toc409441511"/>
       <w:r>
         <w:t>Impact of Proposed Solution</w:t>
       </w:r>
-      <w:bookmarkEnd w:id="17"/>
+      <w:bookmarkEnd w:id="16"/>
     </w:p>
     <w:p>
       <w:r>
@@ -7140,6 +7138,275 @@
       <w:r>
         <w:t>Web pages</w:t>
       </w:r>
+      <w:r>
+        <w:t xml:space="preserve"> and Reports</w:t>
+      </w:r>
+    </w:p>
+    <w:p>
+      <w:pPr>
+        <w:pStyle w:val="ListParagraph"/>
+        <w:numPr>
+          <w:ilvl w:val="1"/>
+          <w:numId w:val="35"/>
+        </w:numPr>
+      </w:pPr>
+      <w:r>
+        <w:t>Invoice Generation</w:t>
+      </w:r>
+    </w:p>
+    <w:p>
+      <w:pPr>
+        <w:pStyle w:val="ListParagraph"/>
+        <w:numPr>
+          <w:ilvl w:val="2"/>
+          <w:numId w:val="35"/>
+        </w:numPr>
+      </w:pPr>
+      <w:hyperlink r:id="rId12" w:history="1">
+        <w:r>
+          <w:rPr>
+            <w:rStyle w:val="Hyperlink"/>
+          </w:rPr>
+          <w:t>http://localhost/Tone/Billing/Generatinvoices.aspx</w:t>
+        </w:r>
+      </w:hyperlink>
+    </w:p>
+    <w:p>
+      <w:pPr>
+        <w:pStyle w:val="ListParagraph"/>
+        <w:numPr>
+          <w:ilvl w:val="2"/>
+          <w:numId w:val="35"/>
+        </w:numPr>
+      </w:pPr>
+      <w:hyperlink r:id="rId13" w:history="1">
+        <w:r>
+          <w:rPr>
+            <w:rStyle w:val="Hyperlink"/>
+          </w:rPr>
+          <w:t>http://localhost/Tone/Billing/manageinvoices.aspx</w:t>
+        </w:r>
+      </w:hyperlink>
+    </w:p>
+    <w:p>
+      <w:pPr>
+        <w:pStyle w:val="ListParagraph"/>
+        <w:numPr>
+          <w:ilvl w:val="2"/>
+          <w:numId w:val="35"/>
+        </w:numPr>
+      </w:pPr>
+    </w:p>
+    <w:p>
+      <w:pPr>
+        <w:pStyle w:val="ListParagraph"/>
+        <w:numPr>
+          <w:ilvl w:val="1"/>
+          <w:numId w:val="35"/>
+        </w:numPr>
+      </w:pPr>
+      <w:r>
+        <w:t>CDR Log (Raw CDRs and Processed CDRs)</w:t>
+      </w:r>
+    </w:p>
+    <w:p>
+      <w:pPr>
+        <w:pStyle w:val="ListParagraph"/>
+        <w:numPr>
+          <w:ilvl w:val="2"/>
+          <w:numId w:val="35"/>
+        </w:numPr>
+      </w:pPr>
+      <w:hyperlink r:id="rId14" w:history="1">
+        <w:r>
+          <w:rPr>
+            <w:rStyle w:val="Hyperlink"/>
+          </w:rPr>
+          <w:t>http://localhost/Tone/TrafficMonitor/CDRLog.aspx</w:t>
+        </w:r>
+      </w:hyperlink>
+    </w:p>
+    <w:p>
+      <w:pPr>
+        <w:pStyle w:val="ListParagraph"/>
+        <w:numPr>
+          <w:ilvl w:val="2"/>
+          <w:numId w:val="35"/>
+        </w:numPr>
+      </w:pPr>
+      <w:hyperlink r:id="rId15" w:history="1">
+        <w:r>
+          <w:rPr>
+            <w:rStyle w:val="Hyperlink"/>
+          </w:rPr>
+          <w:t>http://localhost/Tone/TrafficMonitor/RawCDRLog.aspx</w:t>
+        </w:r>
+      </w:hyperlink>
+    </w:p>
+    <w:p>
+      <w:pPr>
+        <w:pStyle w:val="ListParagraph"/>
+        <w:numPr>
+          <w:ilvl w:val="2"/>
+          <w:numId w:val="35"/>
+        </w:numPr>
+      </w:pPr>
+      <w:r>
+        <w:fldChar w:fldCharType="begin"/>
+      </w:r>
+      <w:r>
+        <w:instrText xml:space="preserve"> HYPERLINK "</w:instrText>
+      </w:r>
+      <w:r>
+        <w:instrText>http://localhost/Tone/ExternalAccess/EA_CDRLog.aspx</w:instrText>
+      </w:r>
+      <w:r>
+        <w:instrText xml:space="preserve">" </w:instrText>
+      </w:r>
+      <w:r>
+        <w:fldChar w:fldCharType="separate"/>
+      </w:r>
+      <w:r>
+        <w:rPr>
+          <w:rStyle w:val="Hyperlink"/>
+        </w:rPr>
+        <w:t>http://localhost/Tone/ExternalAccess/EA_CDRLog.aspx</w:t>
+      </w:r>
+      <w:r>
+        <w:fldChar w:fldCharType="end"/>
+      </w:r>
+      <w:bookmarkStart w:id="17" w:name="_GoBack"/>
+      <w:bookmarkEnd w:id="17"/>
+    </w:p>
+    <w:p>
+      <w:pPr>
+        <w:pStyle w:val="ListParagraph"/>
+        <w:numPr>
+          <w:ilvl w:val="1"/>
+          <w:numId w:val="35"/>
+        </w:numPr>
+      </w:pPr>
+      <w:r>
+        <w:t>Repeated Numbers</w:t>
+      </w:r>
+    </w:p>
+    <w:p>
+      <w:pPr>
+        <w:pStyle w:val="ListParagraph"/>
+        <w:numPr>
+          <w:ilvl w:val="2"/>
+          <w:numId w:val="35"/>
+        </w:numPr>
+      </w:pPr>
+      <w:hyperlink r:id="rId16" w:history="1">
+        <w:r>
+          <w:rPr>
+            <w:rStyle w:val="Hyperlink"/>
+          </w:rPr>
+          <w:t>http://localhost/Tone/TrafficMonitor/RepeatedNumber.aspx</w:t>
+        </w:r>
+      </w:hyperlink>
+    </w:p>
+    <w:p>
+      <w:pPr>
+        <w:pStyle w:val="ListParagraph"/>
+        <w:numPr>
+          <w:ilvl w:val="2"/>
+          <w:numId w:val="35"/>
+        </w:numPr>
+      </w:pPr>
+      <w:hyperlink r:id="rId17" w:history="1">
+        <w:r>
+          <w:rPr>
+            <w:rStyle w:val="Hyperlink"/>
+          </w:rPr>
+          <w:t>http://localhost/Tone/ExternalAccess/EA_RepeatedNumber.aspx</w:t>
+        </w:r>
+      </w:hyperlink>
+    </w:p>
+    <w:p>
+      <w:pPr>
+        <w:pStyle w:val="ListParagraph"/>
+        <w:numPr>
+          <w:ilvl w:val="1"/>
+          <w:numId w:val="35"/>
+        </w:numPr>
+      </w:pPr>
+      <w:r>
+        <w:t>Release Code</w:t>
+      </w:r>
+    </w:p>
+    <w:p>
+      <w:pPr>
+        <w:pStyle w:val="ListParagraph"/>
+        <w:numPr>
+          <w:ilvl w:val="2"/>
+          <w:numId w:val="35"/>
+        </w:numPr>
+      </w:pPr>
+      <w:hyperlink r:id="rId18" w:history="1">
+        <w:r>
+          <w:rPr>
+            <w:rStyle w:val="Hyperlink"/>
+          </w:rPr>
+          <w:t>http://localhost/Tone/TrafficMonitor/ReleaseCodeStats.aspx</w:t>
+        </w:r>
+      </w:hyperlink>
+    </w:p>
+    <w:p>
+      <w:pPr>
+        <w:pStyle w:val="ListParagraph"/>
+        <w:numPr>
+          <w:ilvl w:val="2"/>
+          <w:numId w:val="35"/>
+        </w:numPr>
+      </w:pPr>
+      <w:hyperlink r:id="rId19" w:history="1">
+        <w:r>
+          <w:rPr>
+            <w:rStyle w:val="Hyperlink"/>
+          </w:rPr>
+          <w:t>http://localhost/Tone/ExternalAccess/EA_ReleaseCodeStats.aspx</w:t>
+        </w:r>
+      </w:hyperlink>
+    </w:p>
+    <w:p>
+      <w:pPr>
+        <w:pStyle w:val="ListParagraph"/>
+        <w:numPr>
+          <w:ilvl w:val="1"/>
+          <w:numId w:val="35"/>
+        </w:numPr>
+      </w:pPr>
+      <w:r>
+        <w:t>CDR Problems</w:t>
+      </w:r>
+    </w:p>
+    <w:p>
+      <w:pPr>
+        <w:pStyle w:val="ListParagraph"/>
+        <w:numPr>
+          <w:ilvl w:val="2"/>
+          <w:numId w:val="35"/>
+        </w:numPr>
+      </w:pPr>
+      <w:hyperlink r:id="rId20" w:history="1">
+        <w:r>
+          <w:rPr>
+            <w:rStyle w:val="Hyperlink"/>
+          </w:rPr>
+          <w:t>http://localhost/Tone/Maintenance/MissMapped.aspx</w:t>
+        </w:r>
+      </w:hyperlink>
+    </w:p>
+    <w:p>
+      <w:pPr>
+        <w:pStyle w:val="ListParagraph"/>
+        <w:numPr>
+          <w:ilvl w:val="2"/>
+          <w:numId w:val="35"/>
+        </w:numPr>
+      </w:pPr>
     </w:p>
     <w:p>
       <w:pPr>
@@ -7150,8 +7417,47 @@
         </w:numPr>
       </w:pPr>
       <w:r>
-        <w:t>Reports</w:t>
-      </w:r>
+        <w:lastRenderedPageBreak/>
+        <w:t>Business Processes</w:t>
+      </w:r>
+    </w:p>
+    <w:p>
+      <w:pPr>
+        <w:pStyle w:val="ListParagraph"/>
+        <w:numPr>
+          <w:ilvl w:val="1"/>
+          <w:numId w:val="35"/>
+        </w:numPr>
+      </w:pPr>
+      <w:r>
+        <w:t>Repricing</w:t>
+      </w:r>
+    </w:p>
+    <w:p>
+      <w:pPr>
+        <w:pStyle w:val="ListParagraph"/>
+        <w:numPr>
+          <w:ilvl w:val="2"/>
+          <w:numId w:val="35"/>
+        </w:numPr>
+      </w:pPr>
+      <w:hyperlink r:id="rId21" w:history="1">
+        <w:r>
+          <w:rPr>
+            <w:rStyle w:val="Hyperlink"/>
+          </w:rPr>
+          <w:t>http://localhost/Tone/Billing/manageinvoices.aspx</w:t>
+        </w:r>
+      </w:hyperlink>
+    </w:p>
+    <w:p>
+      <w:pPr>
+        <w:pStyle w:val="ListParagraph"/>
+        <w:numPr>
+          <w:ilvl w:val="2"/>
+          <w:numId w:val="35"/>
+        </w:numPr>
+      </w:pPr>
     </w:p>
     <w:p>
       <w:pPr>
@@ -7164,6 +7470,15 @@
       <w:r>
         <w:t>Stored procedures (e.g. update billing statistics)</w:t>
       </w:r>
+    </w:p>
+    <w:p>
+      <w:pPr>
+        <w:pStyle w:val="ListParagraph"/>
+        <w:numPr>
+          <w:ilvl w:val="1"/>
+          <w:numId w:val="35"/>
+        </w:numPr>
+      </w:pPr>
     </w:p>
     <w:p>
       <w:pPr>
@@ -7464,7 +7779,6 @@
           </w:tcPr>
           <w:p>
             <w:r>
-              <w:lastRenderedPageBreak/>
               <w:t>Slow Queries</w:t>
             </w:r>
           </w:p>
@@ -7857,7 +8171,7 @@
                     <pic:cNvPicPr/>
                   </pic:nvPicPr>
                   <pic:blipFill>
-                    <a:blip r:embed="rId12"/>
+                    <a:blip r:embed="rId22"/>
                     <a:stretch>
                       <a:fillRect/>
                     </a:stretch>
@@ -8289,7 +8603,7 @@
                     <pic:cNvPicPr/>
                   </pic:nvPicPr>
                   <pic:blipFill>
-                    <a:blip r:embed="rId13"/>
+                    <a:blip r:embed="rId23"/>
                     <a:stretch>
                       <a:fillRect/>
                     </a:stretch>
@@ -8411,7 +8725,7 @@
                     <pic:cNvPicPr/>
                   </pic:nvPicPr>
                   <pic:blipFill>
-                    <a:blip r:embed="rId14">
+                    <a:blip r:embed="rId24">
                       <a:extLst>
                         <a:ext uri="{28A0092B-C50C-407E-A947-70E740481C1C}">
                           <a14:useLocalDpi xmlns:a14="http://schemas.microsoft.com/office/drawing/2010/main" val="0"/>
@@ -8445,12 +8759,12 @@
       </w:r>
     </w:p>
     <w:sectPr>
-      <w:headerReference w:type="even" r:id="rId15"/>
-      <w:headerReference w:type="default" r:id="rId16"/>
-      <w:footerReference w:type="even" r:id="rId17"/>
-      <w:footerReference w:type="default" r:id="rId18"/>
-      <w:headerReference w:type="first" r:id="rId19"/>
-      <w:footerReference w:type="first" r:id="rId20"/>
+      <w:headerReference w:type="even" r:id="rId25"/>
+      <w:headerReference w:type="default" r:id="rId26"/>
+      <w:footerReference w:type="even" r:id="rId27"/>
+      <w:footerReference w:type="default" r:id="rId28"/>
+      <w:headerReference w:type="first" r:id="rId29"/>
+      <w:footerReference w:type="first" r:id="rId30"/>
       <w:pgSz w:w="12240" w:h="15840"/>
       <w:pgMar w:top="1440" w:right="1440" w:bottom="1440" w:left="1440" w:header="720" w:footer="720" w:gutter="0"/>
       <w:pgNumType w:start="0"/>
@@ -9424,7 +9738,7 @@
         <w:rFonts w:ascii="Symbol" w:hAnsi="Symbol" w:hint="default"/>
       </w:rPr>
     </w:lvl>
-    <w:lvl w:ilvl="1" w:tplc="04090003" w:tentative="1">
+    <w:lvl w:ilvl="1" w:tplc="04090003">
       <w:start w:val="1"/>
       <w:numFmt w:val="bullet"/>
       <w:lvlText w:val="o"/>
@@ -9436,7 +9750,7 @@
         <w:rFonts w:ascii="Courier New" w:hAnsi="Courier New" w:cs="Courier New" w:hint="default"/>
       </w:rPr>
     </w:lvl>
-    <w:lvl w:ilvl="2" w:tplc="04090005" w:tentative="1">
+    <w:lvl w:ilvl="2" w:tplc="04090005">
       <w:start w:val="1"/>
       <w:numFmt w:val="bullet"/>
       <w:lvlText w:val=""/>
@@ -14327,7 +14641,7 @@
 </file>
 
 <file path=customXml/itemProps1.xml><?xml version="1.0" encoding="utf-8"?>
-<ds:datastoreItem xmlns:ds="http://schemas.openxmlformats.org/officeDocument/2006/customXml" ds:itemID="{7DF0655D-59C6-4AA7-9B2E-B40DB675D088}">
+<ds:datastoreItem xmlns:ds="http://schemas.openxmlformats.org/officeDocument/2006/customXml" ds:itemID="{7B918D3A-C69C-4DE3-81CC-97A719B7F5B3}">
   <ds:schemaRefs>
     <ds:schemaRef ds:uri="http://schemas.openxmlformats.org/officeDocument/2006/bibliography"/>
   </ds:schemaRefs>

</xml_diff>